<commit_message>
File 2 modified on 6 April 2021
</commit_message>
<xml_diff>
--- a/Jayasree_Sangeetha_file2.docx
+++ b/Jayasree_Sangeetha_file2.docx
@@ -5,6 +5,11 @@
     <w:p>
       <w:r>
         <w:t>New changes added to file 2</w:t>
+      </w:r>
+    </w:p>
+    <w:p>
+      <w:r>
+        <w:t xml:space="preserve">New lines added again </w:t>
       </w:r>
       <w:bookmarkStart w:id="0" w:name="_GoBack"/>
       <w:bookmarkEnd w:id="0"/>
@@ -937,7 +942,7 @@
 </file>
 
 <file path=customXml/itemProps1.xml><?xml version="1.0" encoding="utf-8"?>
-<ds:datastoreItem xmlns:ds="http://schemas.openxmlformats.org/officeDocument/2006/customXml" ds:itemID="{9D4CD2ED-FB38-4E02-87C6-2146566C1C96}">
+<ds:datastoreItem xmlns:ds="http://schemas.openxmlformats.org/officeDocument/2006/customXml" ds:itemID="{03D9B274-20E6-48DF-AAD1-D6F6174FEF2C}">
   <ds:schemaRefs>
     <ds:schemaRef ds:uri="http://www.w3.org/2001/XMLSchema"/>
     <ds:schemaRef ds:uri="http://www.boldonjames.com/2008/01/sie/internal/label"/>

</xml_diff>

<commit_message>
File modifed to add new feature
</commit_message>
<xml_diff>
--- a/Jayasree_Sangeetha_file2.docx
+++ b/Jayasree_Sangeetha_file2.docx
@@ -10,6 +10,11 @@
     <w:p>
       <w:r>
         <w:t xml:space="preserve">New lines added again </w:t>
+      </w:r>
+    </w:p>
+    <w:p>
+      <w:r>
+        <w:t xml:space="preserve">Adding more files as big fix done </w:t>
       </w:r>
       <w:bookmarkStart w:id="0" w:name="_GoBack"/>
       <w:bookmarkEnd w:id="0"/>
@@ -942,7 +947,7 @@
 </file>
 
 <file path=customXml/itemProps1.xml><?xml version="1.0" encoding="utf-8"?>
-<ds:datastoreItem xmlns:ds="http://schemas.openxmlformats.org/officeDocument/2006/customXml" ds:itemID="{03D9B274-20E6-48DF-AAD1-D6F6174FEF2C}">
+<ds:datastoreItem xmlns:ds="http://schemas.openxmlformats.org/officeDocument/2006/customXml" ds:itemID="{6AB1EBCF-90A8-44D4-AFAD-226802440FBF}">
   <ds:schemaRefs>
     <ds:schemaRef ds:uri="http://www.w3.org/2001/XMLSchema"/>
     <ds:schemaRef ds:uri="http://www.boldonjames.com/2008/01/sie/internal/label"/>

</xml_diff>